<commit_message>
changing fonts chapter 1-A QuickSand & Trace.
</commit_message>
<xml_diff>
--- a/BAB-1-A.docx
+++ b/BAB-1-A.docx
@@ -361,12 +361,14 @@
               </w:tabs>
               <w:jc w:val="center"/>
               <w:rPr>
-                <w:b/>
-                <w:sz w:val="80"/>
-              </w:rPr>
-            </w:pPr>
-            <w:r>
-              <w:rPr>
+                <w:rFonts w:ascii="Quicksand Light" w:hAnsi="Quicksand Light"/>
+                <w:b/>
+                <w:sz w:val="80"/>
+              </w:rPr>
+            </w:pPr>
+            <w:r>
+              <w:rPr>
+                <w:rFonts w:ascii="Quicksand Light" w:hAnsi="Quicksand Light"/>
                 <w:b/>
                 <w:sz w:val="80"/>
               </w:rPr>
@@ -385,60 +387,66 @@
               </w:tabs>
               <w:jc w:val="center"/>
               <w:rPr>
-                <w:b/>
-                <w:sz w:val="80"/>
-              </w:rPr>
-            </w:pPr>
-            <w:r>
-              <w:rPr>
-                <w:b/>
-                <w:sz w:val="80"/>
-              </w:rPr>
-              <w:t>A</w:t>
-            </w:r>
-          </w:p>
-        </w:tc>
-        <w:tc>
-          <w:tcPr>
-            <w:tcW w:w="1681" w:type="dxa"/>
-          </w:tcPr>
-          <w:p>
-            <w:pPr>
-              <w:tabs>
-                <w:tab w:val="left" w:pos="8790"/>
-              </w:tabs>
-              <w:jc w:val="center"/>
-              <w:rPr>
-                <w:b/>
-                <w:sz w:val="80"/>
-              </w:rPr>
-            </w:pPr>
-            <w:r>
-              <w:rPr>
-                <w:b/>
-                <w:sz w:val="80"/>
-              </w:rPr>
-              <w:t>A</w:t>
-            </w:r>
-          </w:p>
-        </w:tc>
-        <w:tc>
-          <w:tcPr>
-            <w:tcW w:w="1681" w:type="dxa"/>
-          </w:tcPr>
-          <w:p>
-            <w:pPr>
-              <w:tabs>
-                <w:tab w:val="left" w:pos="8790"/>
-              </w:tabs>
-              <w:jc w:val="center"/>
-              <w:rPr>
-                <w:b/>
-                <w:sz w:val="80"/>
-              </w:rPr>
-            </w:pPr>
-            <w:r>
-              <w:rPr>
+                <w:rFonts w:ascii="Quicksand Light" w:hAnsi="Quicksand Light"/>
+                <w:b/>
+                <w:sz w:val="80"/>
+              </w:rPr>
+            </w:pPr>
+            <w:r>
+              <w:rPr>
+                <w:rFonts w:ascii="Quicksand Light" w:hAnsi="Quicksand Light"/>
+                <w:b/>
+                <w:sz w:val="80"/>
+              </w:rPr>
+              <w:t>A</w:t>
+            </w:r>
+          </w:p>
+        </w:tc>
+        <w:tc>
+          <w:tcPr>
+            <w:tcW w:w="1681" w:type="dxa"/>
+          </w:tcPr>
+          <w:p>
+            <w:pPr>
+              <w:tabs>
+                <w:tab w:val="left" w:pos="8790"/>
+              </w:tabs>
+              <w:jc w:val="center"/>
+              <w:rPr>
+                <w:rFonts w:ascii="Quicksand Light" w:hAnsi="Quicksand Light"/>
+                <w:b/>
+                <w:sz w:val="80"/>
+              </w:rPr>
+            </w:pPr>
+            <w:r>
+              <w:rPr>
+                <w:rFonts w:ascii="Quicksand Light" w:hAnsi="Quicksand Light"/>
+                <w:b/>
+                <w:sz w:val="80"/>
+              </w:rPr>
+              <w:t>A</w:t>
+            </w:r>
+          </w:p>
+        </w:tc>
+        <w:tc>
+          <w:tcPr>
+            <w:tcW w:w="1681" w:type="dxa"/>
+          </w:tcPr>
+          <w:p>
+            <w:pPr>
+              <w:tabs>
+                <w:tab w:val="left" w:pos="8790"/>
+              </w:tabs>
+              <w:jc w:val="center"/>
+              <w:rPr>
+                <w:rFonts w:ascii="Quicksand Light" w:hAnsi="Quicksand Light"/>
+                <w:b/>
+                <w:sz w:val="80"/>
+              </w:rPr>
+            </w:pPr>
+            <w:r>
+              <w:rPr>
+                <w:rFonts w:ascii="Quicksand Light" w:hAnsi="Quicksand Light"/>
                 <w:b/>
                 <w:sz w:val="80"/>
               </w:rPr>
@@ -459,14 +467,14 @@
               </w:tabs>
               <w:jc w:val="center"/>
               <w:rPr>
-                <w:rFonts w:ascii="Codystar" w:hAnsi="Codystar"/>
-                <w:b/>
-                <w:sz w:val="80"/>
-              </w:rPr>
-            </w:pPr>
-            <w:r>
-              <w:rPr>
-                <w:rFonts w:ascii="Codystar" w:hAnsi="Codystar"/>
+                <w:rFonts w:ascii="Trace" w:hAnsi="Trace"/>
+                <w:b/>
+                <w:sz w:val="80"/>
+              </w:rPr>
+            </w:pPr>
+            <w:r>
+              <w:rPr>
+                <w:rFonts w:ascii="Trace" w:hAnsi="Trace"/>
                 <w:b/>
                 <w:sz w:val="80"/>
               </w:rPr>
@@ -485,66 +493,66 @@
               </w:tabs>
               <w:jc w:val="center"/>
               <w:rPr>
-                <w:rFonts w:ascii="Codystar" w:hAnsi="Codystar"/>
-                <w:b/>
-                <w:sz w:val="80"/>
-              </w:rPr>
-            </w:pPr>
-            <w:r>
-              <w:rPr>
-                <w:rFonts w:ascii="Codystar" w:hAnsi="Codystar"/>
-                <w:b/>
-                <w:sz w:val="80"/>
-              </w:rPr>
-              <w:t>A</w:t>
-            </w:r>
-          </w:p>
-        </w:tc>
-        <w:tc>
-          <w:tcPr>
-            <w:tcW w:w="1681" w:type="dxa"/>
-          </w:tcPr>
-          <w:p>
-            <w:pPr>
-              <w:tabs>
-                <w:tab w:val="left" w:pos="8790"/>
-              </w:tabs>
-              <w:jc w:val="center"/>
-              <w:rPr>
-                <w:rFonts w:ascii="Codystar" w:hAnsi="Codystar"/>
-                <w:b/>
-                <w:sz w:val="80"/>
-              </w:rPr>
-            </w:pPr>
-            <w:r>
-              <w:rPr>
-                <w:rFonts w:ascii="Codystar" w:hAnsi="Codystar"/>
-                <w:b/>
-                <w:sz w:val="80"/>
-              </w:rPr>
-              <w:t>A</w:t>
-            </w:r>
-          </w:p>
-        </w:tc>
-        <w:tc>
-          <w:tcPr>
-            <w:tcW w:w="1681" w:type="dxa"/>
-          </w:tcPr>
-          <w:p>
-            <w:pPr>
-              <w:tabs>
-                <w:tab w:val="left" w:pos="8790"/>
-              </w:tabs>
-              <w:jc w:val="center"/>
-              <w:rPr>
-                <w:rFonts w:ascii="Codystar" w:hAnsi="Codystar"/>
-                <w:b/>
-                <w:sz w:val="80"/>
-              </w:rPr>
-            </w:pPr>
-            <w:r>
-              <w:rPr>
-                <w:rFonts w:ascii="Codystar" w:hAnsi="Codystar"/>
+                <w:rFonts w:ascii="Trace" w:hAnsi="Trace"/>
+                <w:b/>
+                <w:sz w:val="80"/>
+              </w:rPr>
+            </w:pPr>
+            <w:r>
+              <w:rPr>
+                <w:rFonts w:ascii="Trace" w:hAnsi="Trace"/>
+                <w:b/>
+                <w:sz w:val="80"/>
+              </w:rPr>
+              <w:t>A</w:t>
+            </w:r>
+          </w:p>
+        </w:tc>
+        <w:tc>
+          <w:tcPr>
+            <w:tcW w:w="1681" w:type="dxa"/>
+          </w:tcPr>
+          <w:p>
+            <w:pPr>
+              <w:tabs>
+                <w:tab w:val="left" w:pos="8790"/>
+              </w:tabs>
+              <w:jc w:val="center"/>
+              <w:rPr>
+                <w:rFonts w:ascii="Trace" w:hAnsi="Trace"/>
+                <w:b/>
+                <w:sz w:val="80"/>
+              </w:rPr>
+            </w:pPr>
+            <w:r>
+              <w:rPr>
+                <w:rFonts w:ascii="Trace" w:hAnsi="Trace"/>
+                <w:b/>
+                <w:sz w:val="80"/>
+              </w:rPr>
+              <w:t>A</w:t>
+            </w:r>
+          </w:p>
+        </w:tc>
+        <w:tc>
+          <w:tcPr>
+            <w:tcW w:w="1681" w:type="dxa"/>
+          </w:tcPr>
+          <w:p>
+            <w:pPr>
+              <w:tabs>
+                <w:tab w:val="left" w:pos="8790"/>
+              </w:tabs>
+              <w:jc w:val="center"/>
+              <w:rPr>
+                <w:rFonts w:ascii="Trace" w:hAnsi="Trace"/>
+                <w:b/>
+                <w:sz w:val="80"/>
+              </w:rPr>
+            </w:pPr>
+            <w:r>
+              <w:rPr>
+                <w:rFonts w:ascii="Trace" w:hAnsi="Trace"/>
                 <w:b/>
                 <w:sz w:val="80"/>
               </w:rPr>
@@ -565,14 +573,14 @@
               </w:tabs>
               <w:jc w:val="center"/>
               <w:rPr>
-                <w:rFonts w:ascii="Codystar" w:hAnsi="Codystar"/>
-                <w:b/>
-                <w:sz w:val="80"/>
-              </w:rPr>
-            </w:pPr>
-            <w:r>
-              <w:rPr>
-                <w:rFonts w:ascii="Codystar" w:hAnsi="Codystar"/>
+                <w:rFonts w:ascii="Trace" w:hAnsi="Trace"/>
+                <w:b/>
+                <w:sz w:val="80"/>
+              </w:rPr>
+            </w:pPr>
+            <w:r>
+              <w:rPr>
+                <w:rFonts w:ascii="Trace" w:hAnsi="Trace"/>
                 <w:b/>
                 <w:sz w:val="80"/>
               </w:rPr>
@@ -591,66 +599,66 @@
               </w:tabs>
               <w:jc w:val="center"/>
               <w:rPr>
-                <w:rFonts w:ascii="Codystar" w:hAnsi="Codystar"/>
-                <w:b/>
-                <w:sz w:val="80"/>
-              </w:rPr>
-            </w:pPr>
-            <w:r>
-              <w:rPr>
-                <w:rFonts w:ascii="Codystar" w:hAnsi="Codystar"/>
-                <w:b/>
-                <w:sz w:val="80"/>
-              </w:rPr>
-              <w:t>A</w:t>
-            </w:r>
-          </w:p>
-        </w:tc>
-        <w:tc>
-          <w:tcPr>
-            <w:tcW w:w="1681" w:type="dxa"/>
-          </w:tcPr>
-          <w:p>
-            <w:pPr>
-              <w:tabs>
-                <w:tab w:val="left" w:pos="8790"/>
-              </w:tabs>
-              <w:jc w:val="center"/>
-              <w:rPr>
-                <w:rFonts w:ascii="Codystar" w:hAnsi="Codystar"/>
-                <w:b/>
-                <w:sz w:val="80"/>
-              </w:rPr>
-            </w:pPr>
-            <w:r>
-              <w:rPr>
-                <w:rFonts w:ascii="Codystar" w:hAnsi="Codystar"/>
-                <w:b/>
-                <w:sz w:val="80"/>
-              </w:rPr>
-              <w:t>A</w:t>
-            </w:r>
-          </w:p>
-        </w:tc>
-        <w:tc>
-          <w:tcPr>
-            <w:tcW w:w="1681" w:type="dxa"/>
-          </w:tcPr>
-          <w:p>
-            <w:pPr>
-              <w:tabs>
-                <w:tab w:val="left" w:pos="8790"/>
-              </w:tabs>
-              <w:jc w:val="center"/>
-              <w:rPr>
-                <w:rFonts w:ascii="Codystar" w:hAnsi="Codystar"/>
-                <w:b/>
-                <w:sz w:val="80"/>
-              </w:rPr>
-            </w:pPr>
-            <w:r>
-              <w:rPr>
-                <w:rFonts w:ascii="Codystar" w:hAnsi="Codystar"/>
+                <w:rFonts w:ascii="Trace" w:hAnsi="Trace"/>
+                <w:b/>
+                <w:sz w:val="80"/>
+              </w:rPr>
+            </w:pPr>
+            <w:r>
+              <w:rPr>
+                <w:rFonts w:ascii="Trace" w:hAnsi="Trace"/>
+                <w:b/>
+                <w:sz w:val="80"/>
+              </w:rPr>
+              <w:t>A</w:t>
+            </w:r>
+          </w:p>
+        </w:tc>
+        <w:tc>
+          <w:tcPr>
+            <w:tcW w:w="1681" w:type="dxa"/>
+          </w:tcPr>
+          <w:p>
+            <w:pPr>
+              <w:tabs>
+                <w:tab w:val="left" w:pos="8790"/>
+              </w:tabs>
+              <w:jc w:val="center"/>
+              <w:rPr>
+                <w:rFonts w:ascii="Trace" w:hAnsi="Trace"/>
+                <w:b/>
+                <w:sz w:val="80"/>
+              </w:rPr>
+            </w:pPr>
+            <w:r>
+              <w:rPr>
+                <w:rFonts w:ascii="Trace" w:hAnsi="Trace"/>
+                <w:b/>
+                <w:sz w:val="80"/>
+              </w:rPr>
+              <w:t>A</w:t>
+            </w:r>
+          </w:p>
+        </w:tc>
+        <w:tc>
+          <w:tcPr>
+            <w:tcW w:w="1681" w:type="dxa"/>
+          </w:tcPr>
+          <w:p>
+            <w:pPr>
+              <w:tabs>
+                <w:tab w:val="left" w:pos="8790"/>
+              </w:tabs>
+              <w:jc w:val="center"/>
+              <w:rPr>
+                <w:rFonts w:ascii="Trace" w:hAnsi="Trace"/>
+                <w:b/>
+                <w:sz w:val="80"/>
+              </w:rPr>
+            </w:pPr>
+            <w:r>
+              <w:rPr>
+                <w:rFonts w:ascii="Trace" w:hAnsi="Trace"/>
                 <w:b/>
                 <w:sz w:val="80"/>
               </w:rPr>
@@ -671,14 +679,14 @@
               </w:tabs>
               <w:jc w:val="center"/>
               <w:rPr>
-                <w:rFonts w:ascii="Codystar" w:hAnsi="Codystar"/>
-                <w:b/>
-                <w:sz w:val="80"/>
-              </w:rPr>
-            </w:pPr>
-            <w:r>
-              <w:rPr>
-                <w:rFonts w:ascii="Codystar" w:hAnsi="Codystar"/>
+                <w:rFonts w:ascii="Trace" w:hAnsi="Trace"/>
+                <w:b/>
+                <w:sz w:val="80"/>
+              </w:rPr>
+            </w:pPr>
+            <w:r>
+              <w:rPr>
+                <w:rFonts w:ascii="Trace" w:hAnsi="Trace"/>
                 <w:b/>
                 <w:sz w:val="80"/>
               </w:rPr>
@@ -697,66 +705,66 @@
               </w:tabs>
               <w:jc w:val="center"/>
               <w:rPr>
-                <w:rFonts w:ascii="Codystar" w:hAnsi="Codystar"/>
-                <w:b/>
-                <w:sz w:val="80"/>
-              </w:rPr>
-            </w:pPr>
-            <w:r>
-              <w:rPr>
-                <w:rFonts w:ascii="Codystar" w:hAnsi="Codystar"/>
-                <w:b/>
-                <w:sz w:val="80"/>
-              </w:rPr>
-              <w:t>A</w:t>
-            </w:r>
-          </w:p>
-        </w:tc>
-        <w:tc>
-          <w:tcPr>
-            <w:tcW w:w="1681" w:type="dxa"/>
-          </w:tcPr>
-          <w:p>
-            <w:pPr>
-              <w:tabs>
-                <w:tab w:val="left" w:pos="8790"/>
-              </w:tabs>
-              <w:jc w:val="center"/>
-              <w:rPr>
-                <w:rFonts w:ascii="Codystar" w:hAnsi="Codystar"/>
-                <w:b/>
-                <w:sz w:val="80"/>
-              </w:rPr>
-            </w:pPr>
-            <w:r>
-              <w:rPr>
-                <w:rFonts w:ascii="Codystar" w:hAnsi="Codystar"/>
-                <w:b/>
-                <w:sz w:val="80"/>
-              </w:rPr>
-              <w:t>A</w:t>
-            </w:r>
-          </w:p>
-        </w:tc>
-        <w:tc>
-          <w:tcPr>
-            <w:tcW w:w="1681" w:type="dxa"/>
-          </w:tcPr>
-          <w:p>
-            <w:pPr>
-              <w:tabs>
-                <w:tab w:val="left" w:pos="8790"/>
-              </w:tabs>
-              <w:jc w:val="center"/>
-              <w:rPr>
-                <w:rFonts w:ascii="Codystar" w:hAnsi="Codystar"/>
-                <w:b/>
-                <w:sz w:val="80"/>
-              </w:rPr>
-            </w:pPr>
-            <w:r>
-              <w:rPr>
-                <w:rFonts w:ascii="Codystar" w:hAnsi="Codystar"/>
+                <w:rFonts w:ascii="Trace" w:hAnsi="Trace"/>
+                <w:b/>
+                <w:sz w:val="80"/>
+              </w:rPr>
+            </w:pPr>
+            <w:r>
+              <w:rPr>
+                <w:rFonts w:ascii="Trace" w:hAnsi="Trace"/>
+                <w:b/>
+                <w:sz w:val="80"/>
+              </w:rPr>
+              <w:t>A</w:t>
+            </w:r>
+          </w:p>
+        </w:tc>
+        <w:tc>
+          <w:tcPr>
+            <w:tcW w:w="1681" w:type="dxa"/>
+          </w:tcPr>
+          <w:p>
+            <w:pPr>
+              <w:tabs>
+                <w:tab w:val="left" w:pos="8790"/>
+              </w:tabs>
+              <w:jc w:val="center"/>
+              <w:rPr>
+                <w:rFonts w:ascii="Trace" w:hAnsi="Trace"/>
+                <w:b/>
+                <w:sz w:val="80"/>
+              </w:rPr>
+            </w:pPr>
+            <w:r>
+              <w:rPr>
+                <w:rFonts w:ascii="Trace" w:hAnsi="Trace"/>
+                <w:b/>
+                <w:sz w:val="80"/>
+              </w:rPr>
+              <w:t>A</w:t>
+            </w:r>
+          </w:p>
+        </w:tc>
+        <w:tc>
+          <w:tcPr>
+            <w:tcW w:w="1681" w:type="dxa"/>
+          </w:tcPr>
+          <w:p>
+            <w:pPr>
+              <w:tabs>
+                <w:tab w:val="left" w:pos="8790"/>
+              </w:tabs>
+              <w:jc w:val="center"/>
+              <w:rPr>
+                <w:rFonts w:ascii="Trace" w:hAnsi="Trace"/>
+                <w:b/>
+                <w:sz w:val="80"/>
+              </w:rPr>
+            </w:pPr>
+            <w:r>
+              <w:rPr>
+                <w:rFonts w:ascii="Trace" w:hAnsi="Trace"/>
                 <w:b/>
                 <w:sz w:val="80"/>
               </w:rPr>
@@ -777,14 +785,14 @@
               </w:tabs>
               <w:jc w:val="center"/>
               <w:rPr>
-                <w:rFonts w:ascii="Codystar" w:hAnsi="Codystar"/>
-                <w:b/>
-                <w:sz w:val="80"/>
-              </w:rPr>
-            </w:pPr>
-            <w:r>
-              <w:rPr>
-                <w:rFonts w:ascii="Codystar" w:hAnsi="Codystar"/>
+                <w:rFonts w:ascii="Trace" w:hAnsi="Trace"/>
+                <w:b/>
+                <w:sz w:val="80"/>
+              </w:rPr>
+            </w:pPr>
+            <w:r>
+              <w:rPr>
+                <w:rFonts w:ascii="Trace" w:hAnsi="Trace"/>
                 <w:b/>
                 <w:sz w:val="80"/>
               </w:rPr>
@@ -803,66 +811,66 @@
               </w:tabs>
               <w:jc w:val="center"/>
               <w:rPr>
-                <w:rFonts w:ascii="Codystar" w:hAnsi="Codystar"/>
-                <w:b/>
-                <w:sz w:val="80"/>
-              </w:rPr>
-            </w:pPr>
-            <w:r>
-              <w:rPr>
-                <w:rFonts w:ascii="Codystar" w:hAnsi="Codystar"/>
-                <w:b/>
-                <w:sz w:val="80"/>
-              </w:rPr>
-              <w:t>A</w:t>
-            </w:r>
-          </w:p>
-        </w:tc>
-        <w:tc>
-          <w:tcPr>
-            <w:tcW w:w="1681" w:type="dxa"/>
-          </w:tcPr>
-          <w:p>
-            <w:pPr>
-              <w:tabs>
-                <w:tab w:val="left" w:pos="8790"/>
-              </w:tabs>
-              <w:jc w:val="center"/>
-              <w:rPr>
-                <w:rFonts w:ascii="Codystar" w:hAnsi="Codystar"/>
-                <w:b/>
-                <w:sz w:val="80"/>
-              </w:rPr>
-            </w:pPr>
-            <w:r>
-              <w:rPr>
-                <w:rFonts w:ascii="Codystar" w:hAnsi="Codystar"/>
-                <w:b/>
-                <w:sz w:val="80"/>
-              </w:rPr>
-              <w:t>A</w:t>
-            </w:r>
-          </w:p>
-        </w:tc>
-        <w:tc>
-          <w:tcPr>
-            <w:tcW w:w="1681" w:type="dxa"/>
-          </w:tcPr>
-          <w:p>
-            <w:pPr>
-              <w:tabs>
-                <w:tab w:val="left" w:pos="8790"/>
-              </w:tabs>
-              <w:jc w:val="center"/>
-              <w:rPr>
-                <w:rFonts w:ascii="Codystar" w:hAnsi="Codystar"/>
-                <w:b/>
-                <w:sz w:val="80"/>
-              </w:rPr>
-            </w:pPr>
-            <w:r>
-              <w:rPr>
-                <w:rFonts w:ascii="Codystar" w:hAnsi="Codystar"/>
+                <w:rFonts w:ascii="Trace" w:hAnsi="Trace"/>
+                <w:b/>
+                <w:sz w:val="80"/>
+              </w:rPr>
+            </w:pPr>
+            <w:r>
+              <w:rPr>
+                <w:rFonts w:ascii="Trace" w:hAnsi="Trace"/>
+                <w:b/>
+                <w:sz w:val="80"/>
+              </w:rPr>
+              <w:t>A</w:t>
+            </w:r>
+          </w:p>
+        </w:tc>
+        <w:tc>
+          <w:tcPr>
+            <w:tcW w:w="1681" w:type="dxa"/>
+          </w:tcPr>
+          <w:p>
+            <w:pPr>
+              <w:tabs>
+                <w:tab w:val="left" w:pos="8790"/>
+              </w:tabs>
+              <w:jc w:val="center"/>
+              <w:rPr>
+                <w:rFonts w:ascii="Trace" w:hAnsi="Trace"/>
+                <w:b/>
+                <w:sz w:val="80"/>
+              </w:rPr>
+            </w:pPr>
+            <w:r>
+              <w:rPr>
+                <w:rFonts w:ascii="Trace" w:hAnsi="Trace"/>
+                <w:b/>
+                <w:sz w:val="80"/>
+              </w:rPr>
+              <w:t>A</w:t>
+            </w:r>
+          </w:p>
+        </w:tc>
+        <w:tc>
+          <w:tcPr>
+            <w:tcW w:w="1681" w:type="dxa"/>
+          </w:tcPr>
+          <w:p>
+            <w:pPr>
+              <w:tabs>
+                <w:tab w:val="left" w:pos="8790"/>
+              </w:tabs>
+              <w:jc w:val="center"/>
+              <w:rPr>
+                <w:rFonts w:ascii="Trace" w:hAnsi="Trace"/>
+                <w:b/>
+                <w:sz w:val="80"/>
+              </w:rPr>
+            </w:pPr>
+            <w:r>
+              <w:rPr>
+                <w:rFonts w:ascii="Trace" w:hAnsi="Trace"/>
                 <w:b/>
                 <w:sz w:val="80"/>
               </w:rPr>
@@ -883,14 +891,14 @@
               </w:tabs>
               <w:jc w:val="center"/>
               <w:rPr>
-                <w:rFonts w:ascii="Codystar" w:hAnsi="Codystar"/>
-                <w:b/>
-                <w:sz w:val="80"/>
-              </w:rPr>
-            </w:pPr>
-            <w:r>
-              <w:rPr>
-                <w:rFonts w:ascii="Codystar" w:hAnsi="Codystar"/>
+                <w:rFonts w:ascii="Trace" w:hAnsi="Trace"/>
+                <w:b/>
+                <w:sz w:val="80"/>
+              </w:rPr>
+            </w:pPr>
+            <w:r>
+              <w:rPr>
+                <w:rFonts w:ascii="Trace" w:hAnsi="Trace"/>
                 <w:b/>
                 <w:sz w:val="80"/>
               </w:rPr>
@@ -909,66 +917,66 @@
               </w:tabs>
               <w:jc w:val="center"/>
               <w:rPr>
-                <w:rFonts w:ascii="Codystar" w:hAnsi="Codystar"/>
-                <w:b/>
-                <w:sz w:val="80"/>
-              </w:rPr>
-            </w:pPr>
-            <w:r>
-              <w:rPr>
-                <w:rFonts w:ascii="Codystar" w:hAnsi="Codystar"/>
-                <w:b/>
-                <w:sz w:val="80"/>
-              </w:rPr>
-              <w:t>A</w:t>
-            </w:r>
-          </w:p>
-        </w:tc>
-        <w:tc>
-          <w:tcPr>
-            <w:tcW w:w="1681" w:type="dxa"/>
-          </w:tcPr>
-          <w:p>
-            <w:pPr>
-              <w:tabs>
-                <w:tab w:val="left" w:pos="8790"/>
-              </w:tabs>
-              <w:jc w:val="center"/>
-              <w:rPr>
-                <w:rFonts w:ascii="Codystar" w:hAnsi="Codystar"/>
-                <w:b/>
-                <w:sz w:val="80"/>
-              </w:rPr>
-            </w:pPr>
-            <w:r>
-              <w:rPr>
-                <w:rFonts w:ascii="Codystar" w:hAnsi="Codystar"/>
-                <w:b/>
-                <w:sz w:val="80"/>
-              </w:rPr>
-              <w:t>A</w:t>
-            </w:r>
-          </w:p>
-        </w:tc>
-        <w:tc>
-          <w:tcPr>
-            <w:tcW w:w="1681" w:type="dxa"/>
-          </w:tcPr>
-          <w:p>
-            <w:pPr>
-              <w:tabs>
-                <w:tab w:val="left" w:pos="8790"/>
-              </w:tabs>
-              <w:jc w:val="center"/>
-              <w:rPr>
-                <w:rFonts w:ascii="Codystar" w:hAnsi="Codystar"/>
-                <w:b/>
-                <w:sz w:val="80"/>
-              </w:rPr>
-            </w:pPr>
-            <w:r>
-              <w:rPr>
-                <w:rFonts w:ascii="Codystar" w:hAnsi="Codystar"/>
+                <w:rFonts w:ascii="Trace" w:hAnsi="Trace"/>
+                <w:b/>
+                <w:sz w:val="80"/>
+              </w:rPr>
+            </w:pPr>
+            <w:r>
+              <w:rPr>
+                <w:rFonts w:ascii="Trace" w:hAnsi="Trace"/>
+                <w:b/>
+                <w:sz w:val="80"/>
+              </w:rPr>
+              <w:t>A</w:t>
+            </w:r>
+          </w:p>
+        </w:tc>
+        <w:tc>
+          <w:tcPr>
+            <w:tcW w:w="1681" w:type="dxa"/>
+          </w:tcPr>
+          <w:p>
+            <w:pPr>
+              <w:tabs>
+                <w:tab w:val="left" w:pos="8790"/>
+              </w:tabs>
+              <w:jc w:val="center"/>
+              <w:rPr>
+                <w:rFonts w:ascii="Trace" w:hAnsi="Trace"/>
+                <w:b/>
+                <w:sz w:val="80"/>
+              </w:rPr>
+            </w:pPr>
+            <w:r>
+              <w:rPr>
+                <w:rFonts w:ascii="Trace" w:hAnsi="Trace"/>
+                <w:b/>
+                <w:sz w:val="80"/>
+              </w:rPr>
+              <w:t>A</w:t>
+            </w:r>
+          </w:p>
+        </w:tc>
+        <w:tc>
+          <w:tcPr>
+            <w:tcW w:w="1681" w:type="dxa"/>
+          </w:tcPr>
+          <w:p>
+            <w:pPr>
+              <w:tabs>
+                <w:tab w:val="left" w:pos="8790"/>
+              </w:tabs>
+              <w:jc w:val="center"/>
+              <w:rPr>
+                <w:rFonts w:ascii="Trace" w:hAnsi="Trace"/>
+                <w:b/>
+                <w:sz w:val="80"/>
+              </w:rPr>
+            </w:pPr>
+            <w:r>
+              <w:rPr>
+                <w:rFonts w:ascii="Trace" w:hAnsi="Trace"/>
                 <w:b/>
                 <w:sz w:val="80"/>
               </w:rPr>
@@ -989,14 +997,14 @@
               </w:tabs>
               <w:jc w:val="center"/>
               <w:rPr>
-                <w:rFonts w:ascii="Codystar" w:hAnsi="Codystar"/>
-                <w:b/>
-                <w:sz w:val="80"/>
-              </w:rPr>
-            </w:pPr>
-            <w:r>
-              <w:rPr>
-                <w:rFonts w:ascii="Codystar" w:hAnsi="Codystar"/>
+                <w:rFonts w:ascii="Trace" w:hAnsi="Trace"/>
+                <w:b/>
+                <w:sz w:val="80"/>
+              </w:rPr>
+            </w:pPr>
+            <w:r>
+              <w:rPr>
+                <w:rFonts w:ascii="Trace" w:hAnsi="Trace"/>
                 <w:b/>
                 <w:sz w:val="80"/>
               </w:rPr>
@@ -1015,66 +1023,66 @@
               </w:tabs>
               <w:jc w:val="center"/>
               <w:rPr>
-                <w:rFonts w:ascii="Codystar" w:hAnsi="Codystar"/>
-                <w:b/>
-                <w:sz w:val="80"/>
-              </w:rPr>
-            </w:pPr>
-            <w:r>
-              <w:rPr>
-                <w:rFonts w:ascii="Codystar" w:hAnsi="Codystar"/>
-                <w:b/>
-                <w:sz w:val="80"/>
-              </w:rPr>
-              <w:t>A</w:t>
-            </w:r>
-          </w:p>
-        </w:tc>
-        <w:tc>
-          <w:tcPr>
-            <w:tcW w:w="1681" w:type="dxa"/>
-          </w:tcPr>
-          <w:p>
-            <w:pPr>
-              <w:tabs>
-                <w:tab w:val="left" w:pos="8790"/>
-              </w:tabs>
-              <w:jc w:val="center"/>
-              <w:rPr>
-                <w:rFonts w:ascii="Codystar" w:hAnsi="Codystar"/>
-                <w:b/>
-                <w:sz w:val="80"/>
-              </w:rPr>
-            </w:pPr>
-            <w:r>
-              <w:rPr>
-                <w:rFonts w:ascii="Codystar" w:hAnsi="Codystar"/>
-                <w:b/>
-                <w:sz w:val="80"/>
-              </w:rPr>
-              <w:t>A</w:t>
-            </w:r>
-          </w:p>
-        </w:tc>
-        <w:tc>
-          <w:tcPr>
-            <w:tcW w:w="1681" w:type="dxa"/>
-          </w:tcPr>
-          <w:p>
-            <w:pPr>
-              <w:tabs>
-                <w:tab w:val="left" w:pos="8790"/>
-              </w:tabs>
-              <w:jc w:val="center"/>
-              <w:rPr>
-                <w:rFonts w:ascii="Codystar" w:hAnsi="Codystar"/>
-                <w:b/>
-                <w:sz w:val="80"/>
-              </w:rPr>
-            </w:pPr>
-            <w:r>
-              <w:rPr>
-                <w:rFonts w:ascii="Codystar" w:hAnsi="Codystar"/>
+                <w:rFonts w:ascii="Trace" w:hAnsi="Trace"/>
+                <w:b/>
+                <w:sz w:val="80"/>
+              </w:rPr>
+            </w:pPr>
+            <w:r>
+              <w:rPr>
+                <w:rFonts w:ascii="Trace" w:hAnsi="Trace"/>
+                <w:b/>
+                <w:sz w:val="80"/>
+              </w:rPr>
+              <w:t>A</w:t>
+            </w:r>
+          </w:p>
+        </w:tc>
+        <w:tc>
+          <w:tcPr>
+            <w:tcW w:w="1681" w:type="dxa"/>
+          </w:tcPr>
+          <w:p>
+            <w:pPr>
+              <w:tabs>
+                <w:tab w:val="left" w:pos="8790"/>
+              </w:tabs>
+              <w:jc w:val="center"/>
+              <w:rPr>
+                <w:rFonts w:ascii="Trace" w:hAnsi="Trace"/>
+                <w:b/>
+                <w:sz w:val="80"/>
+              </w:rPr>
+            </w:pPr>
+            <w:r>
+              <w:rPr>
+                <w:rFonts w:ascii="Trace" w:hAnsi="Trace"/>
+                <w:b/>
+                <w:sz w:val="80"/>
+              </w:rPr>
+              <w:t>A</w:t>
+            </w:r>
+          </w:p>
+        </w:tc>
+        <w:tc>
+          <w:tcPr>
+            <w:tcW w:w="1681" w:type="dxa"/>
+          </w:tcPr>
+          <w:p>
+            <w:pPr>
+              <w:tabs>
+                <w:tab w:val="left" w:pos="8790"/>
+              </w:tabs>
+              <w:jc w:val="center"/>
+              <w:rPr>
+                <w:rFonts w:ascii="Trace" w:hAnsi="Trace"/>
+                <w:b/>
+                <w:sz w:val="80"/>
+              </w:rPr>
+            </w:pPr>
+            <w:r>
+              <w:rPr>
+                <w:rFonts w:ascii="Trace" w:hAnsi="Trace"/>
                 <w:b/>
                 <w:sz w:val="80"/>
               </w:rPr>
@@ -1095,14 +1103,14 @@
               </w:tabs>
               <w:jc w:val="center"/>
               <w:rPr>
-                <w:rFonts w:ascii="Codystar" w:hAnsi="Codystar"/>
-                <w:b/>
-                <w:sz w:val="80"/>
-              </w:rPr>
-            </w:pPr>
-            <w:r>
-              <w:rPr>
-                <w:rFonts w:ascii="Codystar" w:hAnsi="Codystar"/>
+                <w:rFonts w:ascii="Trace" w:hAnsi="Trace"/>
+                <w:b/>
+                <w:sz w:val="80"/>
+              </w:rPr>
+            </w:pPr>
+            <w:r>
+              <w:rPr>
+                <w:rFonts w:ascii="Trace" w:hAnsi="Trace"/>
                 <w:b/>
                 <w:sz w:val="80"/>
               </w:rPr>
@@ -1121,66 +1129,68 @@
               </w:tabs>
               <w:jc w:val="center"/>
               <w:rPr>
-                <w:rFonts w:ascii="Codystar" w:hAnsi="Codystar"/>
-                <w:b/>
-                <w:sz w:val="80"/>
-              </w:rPr>
-            </w:pPr>
-            <w:r>
-              <w:rPr>
-                <w:rFonts w:ascii="Codystar" w:hAnsi="Codystar"/>
-                <w:b/>
-                <w:sz w:val="80"/>
-              </w:rPr>
-              <w:t>A</w:t>
-            </w:r>
-          </w:p>
-        </w:tc>
-        <w:tc>
-          <w:tcPr>
-            <w:tcW w:w="1681" w:type="dxa"/>
-          </w:tcPr>
-          <w:p>
-            <w:pPr>
-              <w:tabs>
-                <w:tab w:val="left" w:pos="8790"/>
-              </w:tabs>
-              <w:jc w:val="center"/>
-              <w:rPr>
-                <w:rFonts w:ascii="Codystar" w:hAnsi="Codystar"/>
-                <w:b/>
-                <w:sz w:val="80"/>
-              </w:rPr>
-            </w:pPr>
-            <w:r>
-              <w:rPr>
-                <w:rFonts w:ascii="Codystar" w:hAnsi="Codystar"/>
-                <w:b/>
-                <w:sz w:val="80"/>
-              </w:rPr>
-              <w:t>A</w:t>
-            </w:r>
-          </w:p>
-        </w:tc>
-        <w:tc>
-          <w:tcPr>
-            <w:tcW w:w="1681" w:type="dxa"/>
-          </w:tcPr>
-          <w:p>
-            <w:pPr>
-              <w:tabs>
-                <w:tab w:val="left" w:pos="8790"/>
-              </w:tabs>
-              <w:jc w:val="center"/>
-              <w:rPr>
-                <w:rFonts w:ascii="Codystar" w:hAnsi="Codystar"/>
-                <w:b/>
-                <w:sz w:val="80"/>
-              </w:rPr>
-            </w:pPr>
-            <w:r>
-              <w:rPr>
-                <w:rFonts w:ascii="Codystar" w:hAnsi="Codystar"/>
+                <w:rFonts w:ascii="Trace" w:hAnsi="Trace"/>
+                <w:b/>
+                <w:sz w:val="80"/>
+              </w:rPr>
+            </w:pPr>
+            <w:r>
+              <w:rPr>
+                <w:rFonts w:ascii="Trace" w:hAnsi="Trace"/>
+                <w:b/>
+                <w:sz w:val="80"/>
+              </w:rPr>
+              <w:t>A</w:t>
+            </w:r>
+          </w:p>
+        </w:tc>
+        <w:tc>
+          <w:tcPr>
+            <w:tcW w:w="1681" w:type="dxa"/>
+          </w:tcPr>
+          <w:p>
+            <w:pPr>
+              <w:tabs>
+                <w:tab w:val="left" w:pos="8790"/>
+              </w:tabs>
+              <w:jc w:val="center"/>
+              <w:rPr>
+                <w:rFonts w:ascii="Trace" w:hAnsi="Trace"/>
+                <w:b/>
+                <w:sz w:val="80"/>
+              </w:rPr>
+            </w:pPr>
+            <w:bookmarkStart w:id="0" w:name="_GoBack"/>
+            <w:bookmarkEnd w:id="0"/>
+            <w:r>
+              <w:rPr>
+                <w:rFonts w:ascii="Trace" w:hAnsi="Trace"/>
+                <w:b/>
+                <w:sz w:val="80"/>
+              </w:rPr>
+              <w:t>A</w:t>
+            </w:r>
+          </w:p>
+        </w:tc>
+        <w:tc>
+          <w:tcPr>
+            <w:tcW w:w="1681" w:type="dxa"/>
+          </w:tcPr>
+          <w:p>
+            <w:pPr>
+              <w:tabs>
+                <w:tab w:val="left" w:pos="8790"/>
+              </w:tabs>
+              <w:jc w:val="center"/>
+              <w:rPr>
+                <w:rFonts w:ascii="Trace" w:hAnsi="Trace"/>
+                <w:b/>
+                <w:sz w:val="80"/>
+              </w:rPr>
+            </w:pPr>
+            <w:r>
+              <w:rPr>
+                <w:rFonts w:ascii="Trace" w:hAnsi="Trace"/>
                 <w:b/>
                 <w:sz w:val="80"/>
               </w:rPr>
@@ -1329,6 +1339,7 @@
                             <w:proofErr w:type="spellStart"/>
                             <w:r>
                               <w:rPr>
+                                <w:rFonts w:ascii="Quicksand Light" w:hAnsi="Quicksand Light"/>
                                 <w:b/>
                                 <w:sz w:val="110"/>
                               </w:rPr>
@@ -1355,6 +1366,10 @@
           </mc:Choice>
           <mc:Fallback>
             <w:pict>
+              <v:shapetype id="_x0000_t202" coordsize="21600,21600" o:spt="202" path="m,l,21600r21600,l21600,xe">
+                <v:stroke joinstyle="miter"/>
+                <v:path gradientshapeok="t" o:connecttype="rect"/>
+              </v:shapetype>
               <v:shape id="_x0000_s1028" type="#_x0000_t202" style="position:absolute;margin-left:88.3pt;margin-top:382.2pt;width:269.7pt;height:110.55pt;z-index:251669504;visibility:visible;mso-wrap-style:square;mso-width-percent:0;mso-height-percent:200;mso-wrap-distance-left:9pt;mso-wrap-distance-top:0;mso-wrap-distance-right:9pt;mso-wrap-distance-bottom:0;mso-position-horizontal:absolute;mso-position-horizontal-relative:text;mso-position-vertical:absolute;mso-position-vertical-relative:text;mso-width-percent:0;mso-height-percent:200;mso-width-relative:margin;mso-height-relative:margin;v-text-anchor:top" o:gfxdata="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" stroked="f">
                 <v:textbox style="mso-fit-shape-to-text:t">
                   <w:txbxContent>
@@ -1369,6 +1384,7 @@
                       <w:proofErr w:type="spellStart"/>
                       <w:r>
                         <w:rPr>
+                          <w:rFonts w:ascii="Quicksand Light" w:hAnsi="Quicksand Light"/>
                           <w:b/>
                           <w:sz w:val="110"/>
                         </w:rPr>
@@ -1445,17 +1461,11 @@
                             <w:proofErr w:type="gramStart"/>
                             <w:r>
                               <w:rPr>
+                                <w:rFonts w:ascii="Quicksand Light" w:hAnsi="Quicksand Light"/>
                                 <w:b/>
                                 <w:sz w:val="110"/>
                               </w:rPr>
-                              <w:t>A</w:t>
-                            </w:r>
-                            <w:r>
-                              <w:rPr>
-                                <w:b/>
-                                <w:sz w:val="110"/>
-                              </w:rPr>
-                              <w:t>a</w:t>
+                              <w:t>Aa</w:t>
                             </w:r>
                             <w:proofErr w:type="spellEnd"/>
                             <w:proofErr w:type="gramEnd"/>
@@ -1494,17 +1504,11 @@
                       <w:proofErr w:type="gramStart"/>
                       <w:r>
                         <w:rPr>
+                          <w:rFonts w:ascii="Quicksand Light" w:hAnsi="Quicksand Light"/>
                           <w:b/>
                           <w:sz w:val="110"/>
                         </w:rPr>
-                        <w:t>A</w:t>
-                      </w:r>
-                      <w:r>
-                        <w:rPr>
-                          <w:b/>
-                          <w:sz w:val="110"/>
-                        </w:rPr>
-                        <w:t>a</w:t>
+                        <w:t>Aa</w:t>
                       </w:r>
                       <w:proofErr w:type="spellEnd"/>
                       <w:proofErr w:type="gramEnd"/>
@@ -1545,12 +1549,14 @@
               </w:tabs>
               <w:jc w:val="center"/>
               <w:rPr>
-                <w:b/>
-                <w:sz w:val="80"/>
-              </w:rPr>
-            </w:pPr>
-            <w:r>
-              <w:rPr>
+                <w:rFonts w:ascii="Quicksand Light" w:hAnsi="Quicksand Light"/>
+                <w:b/>
+                <w:sz w:val="80"/>
+              </w:rPr>
+            </w:pPr>
+            <w:r>
+              <w:rPr>
+                <w:rFonts w:ascii="Quicksand Light" w:hAnsi="Quicksand Light"/>
                 <w:b/>
                 <w:sz w:val="80"/>
               </w:rPr>
@@ -1569,60 +1575,66 @@
               </w:tabs>
               <w:jc w:val="center"/>
               <w:rPr>
-                <w:b/>
-                <w:sz w:val="80"/>
-              </w:rPr>
-            </w:pPr>
-            <w:r>
-              <w:rPr>
-                <w:b/>
-                <w:sz w:val="80"/>
-              </w:rPr>
-              <w:t>a</w:t>
-            </w:r>
-          </w:p>
-        </w:tc>
-        <w:tc>
-          <w:tcPr>
-            <w:tcW w:w="1681" w:type="dxa"/>
-          </w:tcPr>
-          <w:p>
-            <w:pPr>
-              <w:tabs>
-                <w:tab w:val="left" w:pos="8790"/>
-              </w:tabs>
-              <w:jc w:val="center"/>
-              <w:rPr>
-                <w:b/>
-                <w:sz w:val="80"/>
-              </w:rPr>
-            </w:pPr>
-            <w:r>
-              <w:rPr>
-                <w:b/>
-                <w:sz w:val="80"/>
-              </w:rPr>
-              <w:t>a</w:t>
-            </w:r>
-          </w:p>
-        </w:tc>
-        <w:tc>
-          <w:tcPr>
-            <w:tcW w:w="1681" w:type="dxa"/>
-          </w:tcPr>
-          <w:p>
-            <w:pPr>
-              <w:tabs>
-                <w:tab w:val="left" w:pos="8790"/>
-              </w:tabs>
-              <w:jc w:val="center"/>
-              <w:rPr>
-                <w:b/>
-                <w:sz w:val="80"/>
-              </w:rPr>
-            </w:pPr>
-            <w:r>
-              <w:rPr>
+                <w:rFonts w:ascii="Quicksand Light" w:hAnsi="Quicksand Light"/>
+                <w:b/>
+                <w:sz w:val="80"/>
+              </w:rPr>
+            </w:pPr>
+            <w:r>
+              <w:rPr>
+                <w:rFonts w:ascii="Quicksand Light" w:hAnsi="Quicksand Light"/>
+                <w:b/>
+                <w:sz w:val="80"/>
+              </w:rPr>
+              <w:t>a</w:t>
+            </w:r>
+          </w:p>
+        </w:tc>
+        <w:tc>
+          <w:tcPr>
+            <w:tcW w:w="1681" w:type="dxa"/>
+          </w:tcPr>
+          <w:p>
+            <w:pPr>
+              <w:tabs>
+                <w:tab w:val="left" w:pos="8790"/>
+              </w:tabs>
+              <w:jc w:val="center"/>
+              <w:rPr>
+                <w:rFonts w:ascii="Quicksand Light" w:hAnsi="Quicksand Light"/>
+                <w:b/>
+                <w:sz w:val="80"/>
+              </w:rPr>
+            </w:pPr>
+            <w:r>
+              <w:rPr>
+                <w:rFonts w:ascii="Quicksand Light" w:hAnsi="Quicksand Light"/>
+                <w:b/>
+                <w:sz w:val="80"/>
+              </w:rPr>
+              <w:t>a</w:t>
+            </w:r>
+          </w:p>
+        </w:tc>
+        <w:tc>
+          <w:tcPr>
+            <w:tcW w:w="1681" w:type="dxa"/>
+          </w:tcPr>
+          <w:p>
+            <w:pPr>
+              <w:tabs>
+                <w:tab w:val="left" w:pos="8790"/>
+              </w:tabs>
+              <w:jc w:val="center"/>
+              <w:rPr>
+                <w:rFonts w:ascii="Quicksand Light" w:hAnsi="Quicksand Light"/>
+                <w:b/>
+                <w:sz w:val="80"/>
+              </w:rPr>
+            </w:pPr>
+            <w:r>
+              <w:rPr>
+                <w:rFonts w:ascii="Quicksand Light" w:hAnsi="Quicksand Light"/>
                 <w:b/>
                 <w:sz w:val="80"/>
               </w:rPr>
@@ -1643,14 +1655,14 @@
               </w:tabs>
               <w:jc w:val="center"/>
               <w:rPr>
-                <w:rFonts w:ascii="Ordre de Depart" w:hAnsi="Ordre de Depart"/>
-                <w:color w:val="808080" w:themeColor="background1" w:themeShade="80"/>
-                <w:sz w:val="80"/>
-              </w:rPr>
-            </w:pPr>
-            <w:r>
-              <w:rPr>
-                <w:rFonts w:ascii="Ordre de Depart" w:hAnsi="Ordre de Depart"/>
+                <w:rFonts w:ascii="Trace" w:hAnsi="Trace"/>
+                <w:color w:val="808080" w:themeColor="background1" w:themeShade="80"/>
+                <w:sz w:val="80"/>
+              </w:rPr>
+            </w:pPr>
+            <w:r>
+              <w:rPr>
+                <w:rFonts w:ascii="Trace" w:hAnsi="Trace"/>
                 <w:color w:val="808080" w:themeColor="background1" w:themeShade="80"/>
                 <w:sz w:val="80"/>
               </w:rPr>
@@ -1666,54 +1678,57 @@
             <w:pPr>
               <w:jc w:val="center"/>
               <w:rPr>
-                <w:color w:val="808080" w:themeColor="background1" w:themeShade="80"/>
-              </w:rPr>
-            </w:pPr>
-            <w:r>
-              <w:rPr>
-                <w:rFonts w:ascii="Ordre de Depart" w:hAnsi="Ordre de Depart"/>
-                <w:color w:val="808080" w:themeColor="background1" w:themeShade="80"/>
-                <w:sz w:val="80"/>
-              </w:rPr>
-              <w:t>a</w:t>
-            </w:r>
-          </w:p>
-        </w:tc>
-        <w:tc>
-          <w:tcPr>
-            <w:tcW w:w="1681" w:type="dxa"/>
-          </w:tcPr>
-          <w:p>
-            <w:pPr>
-              <w:jc w:val="center"/>
-              <w:rPr>
-                <w:color w:val="808080" w:themeColor="background1" w:themeShade="80"/>
-              </w:rPr>
-            </w:pPr>
-            <w:r>
-              <w:rPr>
-                <w:rFonts w:ascii="Ordre de Depart" w:hAnsi="Ordre de Depart"/>
-                <w:color w:val="808080" w:themeColor="background1" w:themeShade="80"/>
-                <w:sz w:val="80"/>
-              </w:rPr>
-              <w:t>a</w:t>
-            </w:r>
-          </w:p>
-        </w:tc>
-        <w:tc>
-          <w:tcPr>
-            <w:tcW w:w="1681" w:type="dxa"/>
-          </w:tcPr>
-          <w:p>
-            <w:pPr>
-              <w:jc w:val="center"/>
-              <w:rPr>
-                <w:color w:val="808080" w:themeColor="background1" w:themeShade="80"/>
-              </w:rPr>
-            </w:pPr>
-            <w:r>
-              <w:rPr>
-                <w:rFonts w:ascii="Ordre de Depart" w:hAnsi="Ordre de Depart"/>
+                <w:rFonts w:ascii="Trace" w:hAnsi="Trace"/>
+                <w:color w:val="808080" w:themeColor="background1" w:themeShade="80"/>
+              </w:rPr>
+            </w:pPr>
+            <w:r>
+              <w:rPr>
+                <w:rFonts w:ascii="Trace" w:hAnsi="Trace"/>
+                <w:color w:val="808080" w:themeColor="background1" w:themeShade="80"/>
+                <w:sz w:val="80"/>
+              </w:rPr>
+              <w:t>a</w:t>
+            </w:r>
+          </w:p>
+        </w:tc>
+        <w:tc>
+          <w:tcPr>
+            <w:tcW w:w="1681" w:type="dxa"/>
+          </w:tcPr>
+          <w:p>
+            <w:pPr>
+              <w:jc w:val="center"/>
+              <w:rPr>
+                <w:rFonts w:ascii="Trace" w:hAnsi="Trace"/>
+                <w:color w:val="808080" w:themeColor="background1" w:themeShade="80"/>
+              </w:rPr>
+            </w:pPr>
+            <w:r>
+              <w:rPr>
+                <w:rFonts w:ascii="Trace" w:hAnsi="Trace"/>
+                <w:color w:val="808080" w:themeColor="background1" w:themeShade="80"/>
+                <w:sz w:val="80"/>
+              </w:rPr>
+              <w:t>a</w:t>
+            </w:r>
+          </w:p>
+        </w:tc>
+        <w:tc>
+          <w:tcPr>
+            <w:tcW w:w="1681" w:type="dxa"/>
+          </w:tcPr>
+          <w:p>
+            <w:pPr>
+              <w:jc w:val="center"/>
+              <w:rPr>
+                <w:rFonts w:ascii="Trace" w:hAnsi="Trace"/>
+                <w:color w:val="808080" w:themeColor="background1" w:themeShade="80"/>
+              </w:rPr>
+            </w:pPr>
+            <w:r>
+              <w:rPr>
+                <w:rFonts w:ascii="Trace" w:hAnsi="Trace"/>
                 <w:color w:val="808080" w:themeColor="background1" w:themeShade="80"/>
                 <w:sz w:val="80"/>
               </w:rPr>
@@ -1734,15 +1749,15 @@
               </w:tabs>
               <w:jc w:val="center"/>
               <w:rPr>
-                <w:rFonts w:ascii="Codystar" w:hAnsi="Codystar"/>
-                <w:b/>
-                <w:color w:val="808080" w:themeColor="background1" w:themeShade="80"/>
-                <w:sz w:val="80"/>
-              </w:rPr>
-            </w:pPr>
-            <w:r>
-              <w:rPr>
-                <w:rFonts w:ascii="Ordre de Depart" w:hAnsi="Ordre de Depart"/>
+                <w:rFonts w:ascii="Trace" w:hAnsi="Trace"/>
+                <w:b/>
+                <w:color w:val="808080" w:themeColor="background1" w:themeShade="80"/>
+                <w:sz w:val="80"/>
+              </w:rPr>
+            </w:pPr>
+            <w:r>
+              <w:rPr>
+                <w:rFonts w:ascii="Trace" w:hAnsi="Trace"/>
                 <w:color w:val="808080" w:themeColor="background1" w:themeShade="80"/>
                 <w:sz w:val="80"/>
               </w:rPr>
@@ -1758,54 +1773,57 @@
             <w:pPr>
               <w:jc w:val="center"/>
               <w:rPr>
-                <w:color w:val="808080" w:themeColor="background1" w:themeShade="80"/>
-              </w:rPr>
-            </w:pPr>
-            <w:r>
-              <w:rPr>
-                <w:rFonts w:ascii="Ordre de Depart" w:hAnsi="Ordre de Depart"/>
-                <w:color w:val="808080" w:themeColor="background1" w:themeShade="80"/>
-                <w:sz w:val="80"/>
-              </w:rPr>
-              <w:t>a</w:t>
-            </w:r>
-          </w:p>
-        </w:tc>
-        <w:tc>
-          <w:tcPr>
-            <w:tcW w:w="1681" w:type="dxa"/>
-          </w:tcPr>
-          <w:p>
-            <w:pPr>
-              <w:jc w:val="center"/>
-              <w:rPr>
-                <w:color w:val="808080" w:themeColor="background1" w:themeShade="80"/>
-              </w:rPr>
-            </w:pPr>
-            <w:r>
-              <w:rPr>
-                <w:rFonts w:ascii="Ordre de Depart" w:hAnsi="Ordre de Depart"/>
-                <w:color w:val="808080" w:themeColor="background1" w:themeShade="80"/>
-                <w:sz w:val="80"/>
-              </w:rPr>
-              <w:t>a</w:t>
-            </w:r>
-          </w:p>
-        </w:tc>
-        <w:tc>
-          <w:tcPr>
-            <w:tcW w:w="1681" w:type="dxa"/>
-          </w:tcPr>
-          <w:p>
-            <w:pPr>
-              <w:jc w:val="center"/>
-              <w:rPr>
-                <w:color w:val="808080" w:themeColor="background1" w:themeShade="80"/>
-              </w:rPr>
-            </w:pPr>
-            <w:r>
-              <w:rPr>
-                <w:rFonts w:ascii="Ordre de Depart" w:hAnsi="Ordre de Depart"/>
+                <w:rFonts w:ascii="Trace" w:hAnsi="Trace"/>
+                <w:color w:val="808080" w:themeColor="background1" w:themeShade="80"/>
+              </w:rPr>
+            </w:pPr>
+            <w:r>
+              <w:rPr>
+                <w:rFonts w:ascii="Trace" w:hAnsi="Trace"/>
+                <w:color w:val="808080" w:themeColor="background1" w:themeShade="80"/>
+                <w:sz w:val="80"/>
+              </w:rPr>
+              <w:t>a</w:t>
+            </w:r>
+          </w:p>
+        </w:tc>
+        <w:tc>
+          <w:tcPr>
+            <w:tcW w:w="1681" w:type="dxa"/>
+          </w:tcPr>
+          <w:p>
+            <w:pPr>
+              <w:jc w:val="center"/>
+              <w:rPr>
+                <w:rFonts w:ascii="Trace" w:hAnsi="Trace"/>
+                <w:color w:val="808080" w:themeColor="background1" w:themeShade="80"/>
+              </w:rPr>
+            </w:pPr>
+            <w:r>
+              <w:rPr>
+                <w:rFonts w:ascii="Trace" w:hAnsi="Trace"/>
+                <w:color w:val="808080" w:themeColor="background1" w:themeShade="80"/>
+                <w:sz w:val="80"/>
+              </w:rPr>
+              <w:t>a</w:t>
+            </w:r>
+          </w:p>
+        </w:tc>
+        <w:tc>
+          <w:tcPr>
+            <w:tcW w:w="1681" w:type="dxa"/>
+          </w:tcPr>
+          <w:p>
+            <w:pPr>
+              <w:jc w:val="center"/>
+              <w:rPr>
+                <w:rFonts w:ascii="Trace" w:hAnsi="Trace"/>
+                <w:color w:val="808080" w:themeColor="background1" w:themeShade="80"/>
+              </w:rPr>
+            </w:pPr>
+            <w:r>
+              <w:rPr>
+                <w:rFonts w:ascii="Trace" w:hAnsi="Trace"/>
                 <w:color w:val="808080" w:themeColor="background1" w:themeShade="80"/>
                 <w:sz w:val="80"/>
               </w:rPr>
@@ -1823,12 +1841,13 @@
             <w:pPr>
               <w:jc w:val="center"/>
               <w:rPr>
-                <w:color w:val="808080" w:themeColor="background1" w:themeShade="80"/>
-              </w:rPr>
-            </w:pPr>
-            <w:r>
-              <w:rPr>
-                <w:rFonts w:ascii="Ordre de Depart" w:hAnsi="Ordre de Depart"/>
+                <w:rFonts w:ascii="Trace" w:hAnsi="Trace"/>
+                <w:color w:val="808080" w:themeColor="background1" w:themeShade="80"/>
+              </w:rPr>
+            </w:pPr>
+            <w:r>
+              <w:rPr>
+                <w:rFonts w:ascii="Trace" w:hAnsi="Trace"/>
                 <w:color w:val="808080" w:themeColor="background1" w:themeShade="80"/>
                 <w:sz w:val="80"/>
               </w:rPr>
@@ -1844,54 +1863,57 @@
             <w:pPr>
               <w:jc w:val="center"/>
               <w:rPr>
-                <w:color w:val="808080" w:themeColor="background1" w:themeShade="80"/>
-              </w:rPr>
-            </w:pPr>
-            <w:r>
-              <w:rPr>
-                <w:rFonts w:ascii="Ordre de Depart" w:hAnsi="Ordre de Depart"/>
-                <w:color w:val="808080" w:themeColor="background1" w:themeShade="80"/>
-                <w:sz w:val="80"/>
-              </w:rPr>
-              <w:t>a</w:t>
-            </w:r>
-          </w:p>
-        </w:tc>
-        <w:tc>
-          <w:tcPr>
-            <w:tcW w:w="1681" w:type="dxa"/>
-          </w:tcPr>
-          <w:p>
-            <w:pPr>
-              <w:jc w:val="center"/>
-              <w:rPr>
-                <w:color w:val="808080" w:themeColor="background1" w:themeShade="80"/>
-              </w:rPr>
-            </w:pPr>
-            <w:r>
-              <w:rPr>
-                <w:rFonts w:ascii="Ordre de Depart" w:hAnsi="Ordre de Depart"/>
-                <w:color w:val="808080" w:themeColor="background1" w:themeShade="80"/>
-                <w:sz w:val="80"/>
-              </w:rPr>
-              <w:t>a</w:t>
-            </w:r>
-          </w:p>
-        </w:tc>
-        <w:tc>
-          <w:tcPr>
-            <w:tcW w:w="1681" w:type="dxa"/>
-          </w:tcPr>
-          <w:p>
-            <w:pPr>
-              <w:jc w:val="center"/>
-              <w:rPr>
-                <w:color w:val="808080" w:themeColor="background1" w:themeShade="80"/>
-              </w:rPr>
-            </w:pPr>
-            <w:r>
-              <w:rPr>
-                <w:rFonts w:ascii="Ordre de Depart" w:hAnsi="Ordre de Depart"/>
+                <w:rFonts w:ascii="Trace" w:hAnsi="Trace"/>
+                <w:color w:val="808080" w:themeColor="background1" w:themeShade="80"/>
+              </w:rPr>
+            </w:pPr>
+            <w:r>
+              <w:rPr>
+                <w:rFonts w:ascii="Trace" w:hAnsi="Trace"/>
+                <w:color w:val="808080" w:themeColor="background1" w:themeShade="80"/>
+                <w:sz w:val="80"/>
+              </w:rPr>
+              <w:t>a</w:t>
+            </w:r>
+          </w:p>
+        </w:tc>
+        <w:tc>
+          <w:tcPr>
+            <w:tcW w:w="1681" w:type="dxa"/>
+          </w:tcPr>
+          <w:p>
+            <w:pPr>
+              <w:jc w:val="center"/>
+              <w:rPr>
+                <w:rFonts w:ascii="Trace" w:hAnsi="Trace"/>
+                <w:color w:val="808080" w:themeColor="background1" w:themeShade="80"/>
+              </w:rPr>
+            </w:pPr>
+            <w:r>
+              <w:rPr>
+                <w:rFonts w:ascii="Trace" w:hAnsi="Trace"/>
+                <w:color w:val="808080" w:themeColor="background1" w:themeShade="80"/>
+                <w:sz w:val="80"/>
+              </w:rPr>
+              <w:t>a</w:t>
+            </w:r>
+          </w:p>
+        </w:tc>
+        <w:tc>
+          <w:tcPr>
+            <w:tcW w:w="1681" w:type="dxa"/>
+          </w:tcPr>
+          <w:p>
+            <w:pPr>
+              <w:jc w:val="center"/>
+              <w:rPr>
+                <w:rFonts w:ascii="Trace" w:hAnsi="Trace"/>
+                <w:color w:val="808080" w:themeColor="background1" w:themeShade="80"/>
+              </w:rPr>
+            </w:pPr>
+            <w:r>
+              <w:rPr>
+                <w:rFonts w:ascii="Trace" w:hAnsi="Trace"/>
                 <w:color w:val="808080" w:themeColor="background1" w:themeShade="80"/>
                 <w:sz w:val="80"/>
               </w:rPr>
@@ -1909,12 +1931,13 @@
             <w:pPr>
               <w:jc w:val="center"/>
               <w:rPr>
-                <w:color w:val="808080" w:themeColor="background1" w:themeShade="80"/>
-              </w:rPr>
-            </w:pPr>
-            <w:r>
-              <w:rPr>
-                <w:rFonts w:ascii="Ordre de Depart" w:hAnsi="Ordre de Depart"/>
+                <w:rFonts w:ascii="Trace" w:hAnsi="Trace"/>
+                <w:color w:val="808080" w:themeColor="background1" w:themeShade="80"/>
+              </w:rPr>
+            </w:pPr>
+            <w:r>
+              <w:rPr>
+                <w:rFonts w:ascii="Trace" w:hAnsi="Trace"/>
                 <w:color w:val="808080" w:themeColor="background1" w:themeShade="80"/>
                 <w:sz w:val="80"/>
               </w:rPr>
@@ -1930,54 +1953,57 @@
             <w:pPr>
               <w:jc w:val="center"/>
               <w:rPr>
-                <w:color w:val="808080" w:themeColor="background1" w:themeShade="80"/>
-              </w:rPr>
-            </w:pPr>
-            <w:r>
-              <w:rPr>
-                <w:rFonts w:ascii="Ordre de Depart" w:hAnsi="Ordre de Depart"/>
-                <w:color w:val="808080" w:themeColor="background1" w:themeShade="80"/>
-                <w:sz w:val="80"/>
-              </w:rPr>
-              <w:t>a</w:t>
-            </w:r>
-          </w:p>
-        </w:tc>
-        <w:tc>
-          <w:tcPr>
-            <w:tcW w:w="1681" w:type="dxa"/>
-          </w:tcPr>
-          <w:p>
-            <w:pPr>
-              <w:jc w:val="center"/>
-              <w:rPr>
-                <w:color w:val="808080" w:themeColor="background1" w:themeShade="80"/>
-              </w:rPr>
-            </w:pPr>
-            <w:r>
-              <w:rPr>
-                <w:rFonts w:ascii="Ordre de Depart" w:hAnsi="Ordre de Depart"/>
-                <w:color w:val="808080" w:themeColor="background1" w:themeShade="80"/>
-                <w:sz w:val="80"/>
-              </w:rPr>
-              <w:t>a</w:t>
-            </w:r>
-          </w:p>
-        </w:tc>
-        <w:tc>
-          <w:tcPr>
-            <w:tcW w:w="1681" w:type="dxa"/>
-          </w:tcPr>
-          <w:p>
-            <w:pPr>
-              <w:jc w:val="center"/>
-              <w:rPr>
-                <w:color w:val="808080" w:themeColor="background1" w:themeShade="80"/>
-              </w:rPr>
-            </w:pPr>
-            <w:r>
-              <w:rPr>
-                <w:rFonts w:ascii="Ordre de Depart" w:hAnsi="Ordre de Depart"/>
+                <w:rFonts w:ascii="Trace" w:hAnsi="Trace"/>
+                <w:color w:val="808080" w:themeColor="background1" w:themeShade="80"/>
+              </w:rPr>
+            </w:pPr>
+            <w:r>
+              <w:rPr>
+                <w:rFonts w:ascii="Trace" w:hAnsi="Trace"/>
+                <w:color w:val="808080" w:themeColor="background1" w:themeShade="80"/>
+                <w:sz w:val="80"/>
+              </w:rPr>
+              <w:t>a</w:t>
+            </w:r>
+          </w:p>
+        </w:tc>
+        <w:tc>
+          <w:tcPr>
+            <w:tcW w:w="1681" w:type="dxa"/>
+          </w:tcPr>
+          <w:p>
+            <w:pPr>
+              <w:jc w:val="center"/>
+              <w:rPr>
+                <w:rFonts w:ascii="Trace" w:hAnsi="Trace"/>
+                <w:color w:val="808080" w:themeColor="background1" w:themeShade="80"/>
+              </w:rPr>
+            </w:pPr>
+            <w:r>
+              <w:rPr>
+                <w:rFonts w:ascii="Trace" w:hAnsi="Trace"/>
+                <w:color w:val="808080" w:themeColor="background1" w:themeShade="80"/>
+                <w:sz w:val="80"/>
+              </w:rPr>
+              <w:t>a</w:t>
+            </w:r>
+          </w:p>
+        </w:tc>
+        <w:tc>
+          <w:tcPr>
+            <w:tcW w:w="1681" w:type="dxa"/>
+          </w:tcPr>
+          <w:p>
+            <w:pPr>
+              <w:jc w:val="center"/>
+              <w:rPr>
+                <w:rFonts w:ascii="Trace" w:hAnsi="Trace"/>
+                <w:color w:val="808080" w:themeColor="background1" w:themeShade="80"/>
+              </w:rPr>
+            </w:pPr>
+            <w:r>
+              <w:rPr>
+                <w:rFonts w:ascii="Trace" w:hAnsi="Trace"/>
                 <w:color w:val="808080" w:themeColor="background1" w:themeShade="80"/>
                 <w:sz w:val="80"/>
               </w:rPr>
@@ -1995,12 +2021,13 @@
             <w:pPr>
               <w:jc w:val="center"/>
               <w:rPr>
-                <w:color w:val="808080" w:themeColor="background1" w:themeShade="80"/>
-              </w:rPr>
-            </w:pPr>
-            <w:r>
-              <w:rPr>
-                <w:rFonts w:ascii="Ordre de Depart" w:hAnsi="Ordre de Depart"/>
+                <w:rFonts w:ascii="Trace" w:hAnsi="Trace"/>
+                <w:color w:val="808080" w:themeColor="background1" w:themeShade="80"/>
+              </w:rPr>
+            </w:pPr>
+            <w:r>
+              <w:rPr>
+                <w:rFonts w:ascii="Trace" w:hAnsi="Trace"/>
                 <w:color w:val="808080" w:themeColor="background1" w:themeShade="80"/>
                 <w:sz w:val="80"/>
               </w:rPr>
@@ -2016,54 +2043,57 @@
             <w:pPr>
               <w:jc w:val="center"/>
               <w:rPr>
-                <w:color w:val="808080" w:themeColor="background1" w:themeShade="80"/>
-              </w:rPr>
-            </w:pPr>
-            <w:r>
-              <w:rPr>
-                <w:rFonts w:ascii="Ordre de Depart" w:hAnsi="Ordre de Depart"/>
-                <w:color w:val="808080" w:themeColor="background1" w:themeShade="80"/>
-                <w:sz w:val="80"/>
-              </w:rPr>
-              <w:t>a</w:t>
-            </w:r>
-          </w:p>
-        </w:tc>
-        <w:tc>
-          <w:tcPr>
-            <w:tcW w:w="1681" w:type="dxa"/>
-          </w:tcPr>
-          <w:p>
-            <w:pPr>
-              <w:jc w:val="center"/>
-              <w:rPr>
-                <w:color w:val="808080" w:themeColor="background1" w:themeShade="80"/>
-              </w:rPr>
-            </w:pPr>
-            <w:r>
-              <w:rPr>
-                <w:rFonts w:ascii="Ordre de Depart" w:hAnsi="Ordre de Depart"/>
-                <w:color w:val="808080" w:themeColor="background1" w:themeShade="80"/>
-                <w:sz w:val="80"/>
-              </w:rPr>
-              <w:t>a</w:t>
-            </w:r>
-          </w:p>
-        </w:tc>
-        <w:tc>
-          <w:tcPr>
-            <w:tcW w:w="1681" w:type="dxa"/>
-          </w:tcPr>
-          <w:p>
-            <w:pPr>
-              <w:jc w:val="center"/>
-              <w:rPr>
-                <w:color w:val="808080" w:themeColor="background1" w:themeShade="80"/>
-              </w:rPr>
-            </w:pPr>
-            <w:r>
-              <w:rPr>
-                <w:rFonts w:ascii="Ordre de Depart" w:hAnsi="Ordre de Depart"/>
+                <w:rFonts w:ascii="Trace" w:hAnsi="Trace"/>
+                <w:color w:val="808080" w:themeColor="background1" w:themeShade="80"/>
+              </w:rPr>
+            </w:pPr>
+            <w:r>
+              <w:rPr>
+                <w:rFonts w:ascii="Trace" w:hAnsi="Trace"/>
+                <w:color w:val="808080" w:themeColor="background1" w:themeShade="80"/>
+                <w:sz w:val="80"/>
+              </w:rPr>
+              <w:t>a</w:t>
+            </w:r>
+          </w:p>
+        </w:tc>
+        <w:tc>
+          <w:tcPr>
+            <w:tcW w:w="1681" w:type="dxa"/>
+          </w:tcPr>
+          <w:p>
+            <w:pPr>
+              <w:jc w:val="center"/>
+              <w:rPr>
+                <w:rFonts w:ascii="Trace" w:hAnsi="Trace"/>
+                <w:color w:val="808080" w:themeColor="background1" w:themeShade="80"/>
+              </w:rPr>
+            </w:pPr>
+            <w:r>
+              <w:rPr>
+                <w:rFonts w:ascii="Trace" w:hAnsi="Trace"/>
+                <w:color w:val="808080" w:themeColor="background1" w:themeShade="80"/>
+                <w:sz w:val="80"/>
+              </w:rPr>
+              <w:t>a</w:t>
+            </w:r>
+          </w:p>
+        </w:tc>
+        <w:tc>
+          <w:tcPr>
+            <w:tcW w:w="1681" w:type="dxa"/>
+          </w:tcPr>
+          <w:p>
+            <w:pPr>
+              <w:jc w:val="center"/>
+              <w:rPr>
+                <w:rFonts w:ascii="Trace" w:hAnsi="Trace"/>
+                <w:color w:val="808080" w:themeColor="background1" w:themeShade="80"/>
+              </w:rPr>
+            </w:pPr>
+            <w:r>
+              <w:rPr>
+                <w:rFonts w:ascii="Trace" w:hAnsi="Trace"/>
                 <w:color w:val="808080" w:themeColor="background1" w:themeShade="80"/>
                 <w:sz w:val="80"/>
               </w:rPr>
@@ -2081,12 +2111,13 @@
             <w:pPr>
               <w:jc w:val="center"/>
               <w:rPr>
-                <w:color w:val="808080" w:themeColor="background1" w:themeShade="80"/>
-              </w:rPr>
-            </w:pPr>
-            <w:r>
-              <w:rPr>
-                <w:rFonts w:ascii="Ordre de Depart" w:hAnsi="Ordre de Depart"/>
+                <w:rFonts w:ascii="Trace" w:hAnsi="Trace"/>
+                <w:color w:val="808080" w:themeColor="background1" w:themeShade="80"/>
+              </w:rPr>
+            </w:pPr>
+            <w:r>
+              <w:rPr>
+                <w:rFonts w:ascii="Trace" w:hAnsi="Trace"/>
                 <w:color w:val="808080" w:themeColor="background1" w:themeShade="80"/>
                 <w:sz w:val="80"/>
               </w:rPr>
@@ -2102,54 +2133,57 @@
             <w:pPr>
               <w:jc w:val="center"/>
               <w:rPr>
-                <w:color w:val="808080" w:themeColor="background1" w:themeShade="80"/>
-              </w:rPr>
-            </w:pPr>
-            <w:r>
-              <w:rPr>
-                <w:rFonts w:ascii="Ordre de Depart" w:hAnsi="Ordre de Depart"/>
-                <w:color w:val="808080" w:themeColor="background1" w:themeShade="80"/>
-                <w:sz w:val="80"/>
-              </w:rPr>
-              <w:t>a</w:t>
-            </w:r>
-          </w:p>
-        </w:tc>
-        <w:tc>
-          <w:tcPr>
-            <w:tcW w:w="1681" w:type="dxa"/>
-          </w:tcPr>
-          <w:p>
-            <w:pPr>
-              <w:jc w:val="center"/>
-              <w:rPr>
-                <w:color w:val="808080" w:themeColor="background1" w:themeShade="80"/>
-              </w:rPr>
-            </w:pPr>
-            <w:r>
-              <w:rPr>
-                <w:rFonts w:ascii="Ordre de Depart" w:hAnsi="Ordre de Depart"/>
-                <w:color w:val="808080" w:themeColor="background1" w:themeShade="80"/>
-                <w:sz w:val="80"/>
-              </w:rPr>
-              <w:t>a</w:t>
-            </w:r>
-          </w:p>
-        </w:tc>
-        <w:tc>
-          <w:tcPr>
-            <w:tcW w:w="1681" w:type="dxa"/>
-          </w:tcPr>
-          <w:p>
-            <w:pPr>
-              <w:jc w:val="center"/>
-              <w:rPr>
-                <w:color w:val="808080" w:themeColor="background1" w:themeShade="80"/>
-              </w:rPr>
-            </w:pPr>
-            <w:r>
-              <w:rPr>
-                <w:rFonts w:ascii="Ordre de Depart" w:hAnsi="Ordre de Depart"/>
+                <w:rFonts w:ascii="Trace" w:hAnsi="Trace"/>
+                <w:color w:val="808080" w:themeColor="background1" w:themeShade="80"/>
+              </w:rPr>
+            </w:pPr>
+            <w:r>
+              <w:rPr>
+                <w:rFonts w:ascii="Trace" w:hAnsi="Trace"/>
+                <w:color w:val="808080" w:themeColor="background1" w:themeShade="80"/>
+                <w:sz w:val="80"/>
+              </w:rPr>
+              <w:t>a</w:t>
+            </w:r>
+          </w:p>
+        </w:tc>
+        <w:tc>
+          <w:tcPr>
+            <w:tcW w:w="1681" w:type="dxa"/>
+          </w:tcPr>
+          <w:p>
+            <w:pPr>
+              <w:jc w:val="center"/>
+              <w:rPr>
+                <w:rFonts w:ascii="Trace" w:hAnsi="Trace"/>
+                <w:color w:val="808080" w:themeColor="background1" w:themeShade="80"/>
+              </w:rPr>
+            </w:pPr>
+            <w:r>
+              <w:rPr>
+                <w:rFonts w:ascii="Trace" w:hAnsi="Trace"/>
+                <w:color w:val="808080" w:themeColor="background1" w:themeShade="80"/>
+                <w:sz w:val="80"/>
+              </w:rPr>
+              <w:t>a</w:t>
+            </w:r>
+          </w:p>
+        </w:tc>
+        <w:tc>
+          <w:tcPr>
+            <w:tcW w:w="1681" w:type="dxa"/>
+          </w:tcPr>
+          <w:p>
+            <w:pPr>
+              <w:jc w:val="center"/>
+              <w:rPr>
+                <w:rFonts w:ascii="Trace" w:hAnsi="Trace"/>
+                <w:color w:val="808080" w:themeColor="background1" w:themeShade="80"/>
+              </w:rPr>
+            </w:pPr>
+            <w:r>
+              <w:rPr>
+                <w:rFonts w:ascii="Trace" w:hAnsi="Trace"/>
                 <w:color w:val="808080" w:themeColor="background1" w:themeShade="80"/>
                 <w:sz w:val="80"/>
               </w:rPr>
@@ -2167,12 +2201,13 @@
             <w:pPr>
               <w:jc w:val="center"/>
               <w:rPr>
-                <w:color w:val="808080" w:themeColor="background1" w:themeShade="80"/>
-              </w:rPr>
-            </w:pPr>
-            <w:r>
-              <w:rPr>
-                <w:rFonts w:ascii="Ordre de Depart" w:hAnsi="Ordre de Depart"/>
+                <w:rFonts w:ascii="Trace" w:hAnsi="Trace"/>
+                <w:color w:val="808080" w:themeColor="background1" w:themeShade="80"/>
+              </w:rPr>
+            </w:pPr>
+            <w:r>
+              <w:rPr>
+                <w:rFonts w:ascii="Trace" w:hAnsi="Trace"/>
                 <w:color w:val="808080" w:themeColor="background1" w:themeShade="80"/>
                 <w:sz w:val="80"/>
               </w:rPr>
@@ -2188,54 +2223,57 @@
             <w:pPr>
               <w:jc w:val="center"/>
               <w:rPr>
-                <w:color w:val="808080" w:themeColor="background1" w:themeShade="80"/>
-              </w:rPr>
-            </w:pPr>
-            <w:r>
-              <w:rPr>
-                <w:rFonts w:ascii="Ordre de Depart" w:hAnsi="Ordre de Depart"/>
-                <w:color w:val="808080" w:themeColor="background1" w:themeShade="80"/>
-                <w:sz w:val="80"/>
-              </w:rPr>
-              <w:t>a</w:t>
-            </w:r>
-          </w:p>
-        </w:tc>
-        <w:tc>
-          <w:tcPr>
-            <w:tcW w:w="1681" w:type="dxa"/>
-          </w:tcPr>
-          <w:p>
-            <w:pPr>
-              <w:jc w:val="center"/>
-              <w:rPr>
-                <w:color w:val="808080" w:themeColor="background1" w:themeShade="80"/>
-              </w:rPr>
-            </w:pPr>
-            <w:r>
-              <w:rPr>
-                <w:rFonts w:ascii="Ordre de Depart" w:hAnsi="Ordre de Depart"/>
-                <w:color w:val="808080" w:themeColor="background1" w:themeShade="80"/>
-                <w:sz w:val="80"/>
-              </w:rPr>
-              <w:t>a</w:t>
-            </w:r>
-          </w:p>
-        </w:tc>
-        <w:tc>
-          <w:tcPr>
-            <w:tcW w:w="1681" w:type="dxa"/>
-          </w:tcPr>
-          <w:p>
-            <w:pPr>
-              <w:jc w:val="center"/>
-              <w:rPr>
-                <w:color w:val="808080" w:themeColor="background1" w:themeShade="80"/>
-              </w:rPr>
-            </w:pPr>
-            <w:r>
-              <w:rPr>
-                <w:rFonts w:ascii="Ordre de Depart" w:hAnsi="Ordre de Depart"/>
+                <w:rFonts w:ascii="Trace" w:hAnsi="Trace"/>
+                <w:color w:val="808080" w:themeColor="background1" w:themeShade="80"/>
+              </w:rPr>
+            </w:pPr>
+            <w:r>
+              <w:rPr>
+                <w:rFonts w:ascii="Trace" w:hAnsi="Trace"/>
+                <w:color w:val="808080" w:themeColor="background1" w:themeShade="80"/>
+                <w:sz w:val="80"/>
+              </w:rPr>
+              <w:t>a</w:t>
+            </w:r>
+          </w:p>
+        </w:tc>
+        <w:tc>
+          <w:tcPr>
+            <w:tcW w:w="1681" w:type="dxa"/>
+          </w:tcPr>
+          <w:p>
+            <w:pPr>
+              <w:jc w:val="center"/>
+              <w:rPr>
+                <w:rFonts w:ascii="Trace" w:hAnsi="Trace"/>
+                <w:color w:val="808080" w:themeColor="background1" w:themeShade="80"/>
+              </w:rPr>
+            </w:pPr>
+            <w:r>
+              <w:rPr>
+                <w:rFonts w:ascii="Trace" w:hAnsi="Trace"/>
+                <w:color w:val="808080" w:themeColor="background1" w:themeShade="80"/>
+                <w:sz w:val="80"/>
+              </w:rPr>
+              <w:t>a</w:t>
+            </w:r>
+          </w:p>
+        </w:tc>
+        <w:tc>
+          <w:tcPr>
+            <w:tcW w:w="1681" w:type="dxa"/>
+          </w:tcPr>
+          <w:p>
+            <w:pPr>
+              <w:jc w:val="center"/>
+              <w:rPr>
+                <w:rFonts w:ascii="Trace" w:hAnsi="Trace"/>
+                <w:color w:val="808080" w:themeColor="background1" w:themeShade="80"/>
+              </w:rPr>
+            </w:pPr>
+            <w:r>
+              <w:rPr>
+                <w:rFonts w:ascii="Trace" w:hAnsi="Trace"/>
                 <w:color w:val="808080" w:themeColor="background1" w:themeShade="80"/>
                 <w:sz w:val="80"/>
               </w:rPr>
@@ -2257,8 +2295,6 @@
           <w:docGrid w:linePitch="360"/>
         </w:sectPr>
       </w:pPr>
-      <w:bookmarkStart w:id="0" w:name="_GoBack"/>
-      <w:bookmarkEnd w:id="0"/>
     </w:p>
     <w:p>
       <w:pPr>

</xml_diff>